<commit_message>
upadted the task 3
</commit_message>
<xml_diff>
--- a/day-3/Docker.docx
+++ b/day-3/Docker.docx
@@ -25,13 +25,8 @@
       </w:r>
     </w:p>
     <w:p>
-      <w:proofErr w:type="spellStart"/>
-      <w:r>
-        <w:t>sudo</w:t>
-      </w:r>
-      <w:proofErr w:type="spellEnd"/>
-      <w:r>
-        <w:t xml:space="preserve"> apt install docker-compose</w:t>
+      <w:r>
+        <w:t>sudo apt install docker-compose</w:t>
       </w:r>
     </w:p>
     <w:p>
@@ -50,33 +45,16 @@
       </w:r>
     </w:p>
     <w:p>
-      <w:proofErr w:type="spellStart"/>
-      <w:r>
-        <w:t>sudo</w:t>
-      </w:r>
-      <w:proofErr w:type="spellEnd"/>
-      <w:r>
-        <w:t xml:space="preserve"> nano docker-</w:t>
-      </w:r>
-      <w:proofErr w:type="spellStart"/>
-      <w:proofErr w:type="gramStart"/>
-      <w:r>
-        <w:t>compose.yaml</w:t>
-      </w:r>
-      <w:proofErr w:type="spellEnd"/>
-      <w:proofErr w:type="gramEnd"/>
+      <w:r>
+        <w:t>sudo nano docker-compose.yaml</w:t>
+      </w:r>
     </w:p>
     <w:p>
       <w:r>
         <w:t xml:space="preserve">         </w:t>
       </w:r>
-      <w:proofErr w:type="spellStart"/>
-      <w:r>
-        <w:t>mysql</w:t>
-      </w:r>
-      <w:proofErr w:type="spellEnd"/>
-      <w:r>
-        <w:t xml:space="preserve"> -u root -p</w:t>
+      <w:r>
+        <w:t>mysql -u root -p</w:t>
       </w:r>
     </w:p>
     <w:p>
@@ -89,13 +67,8 @@
     </w:p>
     <w:p>
       <w:r>
-        <w:t xml:space="preserve">docker-compose </w:t>
-      </w:r>
-      <w:proofErr w:type="spellStart"/>
-      <w:r>
-        <w:t>ps</w:t>
-      </w:r>
-      <w:proofErr w:type="spellEnd"/>
+        <w:t>docker-compose ps</w:t>
+      </w:r>
     </w:p>
     <w:p>
       <w:r>
@@ -159,6 +132,13 @@
     </w:p>
     <w:p/>
     <w:p>
+      <w:pPr>
+        <w:rPr>
+          <w:noProof/>
+        </w:rPr>
+      </w:pPr>
+    </w:p>
+    <w:p>
       <w:r>
         <w:rPr>
           <w:noProof/>
@@ -211,6 +191,128 @@
             </a:graphic>
           </wp:inline>
         </w:drawing>
+      </w:r>
+    </w:p>
+    <w:p/>
+    <w:p/>
+    <w:p/>
+    <w:p/>
+    <w:p/>
+    <w:p/>
+    <w:p/>
+    <w:p/>
+    <w:p/>
+    <w:p/>
+    <w:p/>
+    <w:p/>
+    <w:p/>
+    <w:p/>
+    <w:p>
+      <w:pPr>
+        <w:rPr>
+          <w:b/>
+          <w:bCs/>
+          <w:sz w:val="24"/>
+          <w:szCs w:val="24"/>
+        </w:rPr>
+      </w:pPr>
+      <w:r>
+        <w:rPr>
+          <w:b/>
+          <w:bCs/>
+          <w:sz w:val="24"/>
+          <w:szCs w:val="24"/>
+        </w:rPr>
+        <w:lastRenderedPageBreak/>
+        <w:t>DOCKER COMPOSE:</w:t>
+      </w:r>
+    </w:p>
+    <w:p>
+      <w:pPr>
+        <w:rPr>
+          <w:b/>
+          <w:bCs/>
+          <w:sz w:val="24"/>
+          <w:szCs w:val="24"/>
+        </w:rPr>
+      </w:pPr>
+    </w:p>
+    <w:p>
+      <w:r>
+        <w:t xml:space="preserve"> sudo nano docker-compose.yaml</w:t>
+      </w:r>
+    </w:p>
+    <w:p/>
+    <w:p>
+      <w:r>
+        <w:t>version: '3'</w:t>
+      </w:r>
+    </w:p>
+    <w:p>
+      <w:r>
+        <w:t>services:</w:t>
+      </w:r>
+    </w:p>
+    <w:p>
+      <w:r>
+        <w:t xml:space="preserve">  web:</w:t>
+      </w:r>
+    </w:p>
+    <w:p>
+      <w:r>
+        <w:t xml:space="preserve">    image: nginx:latest</w:t>
+      </w:r>
+    </w:p>
+    <w:p>
+      <w:r>
+        <w:t xml:space="preserve">    ports:</w:t>
+      </w:r>
+    </w:p>
+    <w:p>
+      <w:r>
+        <w:t xml:space="preserve">      - 80:80</w:t>
+      </w:r>
+    </w:p>
+    <w:p>
+      <w:r>
+        <w:t xml:space="preserve">  db:</w:t>
+      </w:r>
+    </w:p>
+    <w:p>
+      <w:r>
+        <w:t xml:space="preserve">    image: mysql:latest</w:t>
+      </w:r>
+    </w:p>
+    <w:p>
+      <w:r>
+        <w:t xml:space="preserve">    environment:</w:t>
+      </w:r>
+    </w:p>
+    <w:p>
+      <w:r>
+        <w:t xml:space="preserve">      - MYSQL_ROOT_PASSWORD=secret</w:t>
+      </w:r>
+    </w:p>
+    <w:p/>
+    <w:p>
+      <w:r>
+        <w:t>sudo apt install docker-compose -y</w:t>
+      </w:r>
+    </w:p>
+    <w:p>
+      <w:r>
+        <w:t>docker-compose up -d</w:t>
+      </w:r>
+    </w:p>
+    <w:p>
+      <w:r>
+        <w:t xml:space="preserve">docker exec -it </w:t>
+      </w:r>
+      <w:r>
+        <w:t>arunesh</w:t>
+      </w:r>
+      <w:r>
+        <w:t>-db-1 /bin/bash</w:t>
       </w:r>
     </w:p>
     <w:sectPr>

</xml_diff>